<commit_message>
merging the process model into the main file
</commit_message>
<xml_diff>
--- a/SE_MAIN.docx
+++ b/SE_MAIN.docx
@@ -10223,8 +10223,6 @@
           <w:tab w:val="left" w:pos="4086"/>
         </w:tabs>
       </w:pPr>
-      <w:bookmarkStart w:id="0" w:name="_GoBack"/>
-      <w:bookmarkEnd w:id="0"/>
     </w:p>
     <w:p/>
     <w:p/>
@@ -10390,6 +10388,491 @@
       <w:r>
         <w:tab/>
         <w:t>UC12: BANPROFILE</w:t>
+      </w:r>
+    </w:p>
+    <w:p>
+      <w:pPr>
+        <w:tabs>
+          <w:tab w:val="left" w:pos="4136"/>
+        </w:tabs>
+      </w:pPr>
+    </w:p>
+    <w:p>
+      <w:pPr>
+        <w:tabs>
+          <w:tab w:val="left" w:pos="4136"/>
+        </w:tabs>
+      </w:pPr>
+    </w:p>
+    <w:p>
+      <w:pPr>
+        <w:tabs>
+          <w:tab w:val="left" w:pos="4136"/>
+        </w:tabs>
+      </w:pPr>
+    </w:p>
+    <w:p>
+      <w:pPr>
+        <w:tabs>
+          <w:tab w:val="left" w:pos="4136"/>
+        </w:tabs>
+      </w:pPr>
+    </w:p>
+    <w:p>
+      <w:pPr>
+        <w:tabs>
+          <w:tab w:val="left" w:pos="4136"/>
+        </w:tabs>
+      </w:pPr>
+    </w:p>
+    <w:p>
+      <w:pPr>
+        <w:tabs>
+          <w:tab w:val="left" w:pos="4136"/>
+        </w:tabs>
+      </w:pPr>
+    </w:p>
+    <w:p>
+      <w:pPr>
+        <w:tabs>
+          <w:tab w:val="left" w:pos="4136"/>
+        </w:tabs>
+      </w:pPr>
+    </w:p>
+    <w:p>
+      <w:pPr>
+        <w:tabs>
+          <w:tab w:val="left" w:pos="4136"/>
+        </w:tabs>
+        <w:rPr>
+          <w:b/>
+          <w:i/>
+          <w:u w:val="single"/>
+        </w:rPr>
+      </w:pPr>
+      <w:r>
+        <w:rPr>
+          <w:b/>
+          <w:i/>
+          <w:u w:val="single"/>
+        </w:rPr>
+        <w:t>PROCESS MODEL – THE WATERFALL MODEL</w:t>
+      </w:r>
+    </w:p>
+    <w:p>
+      <w:pPr>
+        <w:tabs>
+          <w:tab w:val="left" w:pos="4136"/>
+        </w:tabs>
+      </w:pPr>
+    </w:p>
+    <w:p>
+      <w:pPr>
+        <w:tabs>
+          <w:tab w:val="left" w:pos="4136"/>
+        </w:tabs>
+        <w:rPr>
+          <w:sz w:val="28"/>
+          <w:szCs w:val="28"/>
+        </w:rPr>
+      </w:pPr>
+      <w:r>
+        <w:rPr>
+          <w:sz w:val="28"/>
+          <w:szCs w:val="28"/>
+        </w:rPr>
+        <w:t xml:space="preserve">In this online auction </w:t>
+      </w:r>
+      <w:r>
+        <w:rPr>
+          <w:sz w:val="28"/>
+          <w:szCs w:val="28"/>
+        </w:rPr>
+        <w:t>system,</w:t>
+      </w:r>
+      <w:bookmarkStart w:id="0" w:name="_GoBack"/>
+      <w:bookmarkEnd w:id="0"/>
+      <w:r>
+        <w:rPr>
+          <w:sz w:val="28"/>
+          <w:szCs w:val="28"/>
+        </w:rPr>
+        <w:t xml:space="preserve"> the main process model we </w:t>
+      </w:r>
+      <w:r>
+        <w:rPr>
+          <w:sz w:val="28"/>
+          <w:szCs w:val="28"/>
+        </w:rPr>
+        <w:t>employ</w:t>
+      </w:r>
+      <w:r>
+        <w:rPr>
+          <w:sz w:val="28"/>
+          <w:szCs w:val="28"/>
+        </w:rPr>
+        <w:t xml:space="preserve"> is the waterfall mode.</w:t>
+      </w:r>
+    </w:p>
+    <w:p>
+      <w:pPr>
+        <w:tabs>
+          <w:tab w:val="left" w:pos="4136"/>
+        </w:tabs>
+        <w:rPr>
+          <w:sz w:val="28"/>
+          <w:szCs w:val="28"/>
+        </w:rPr>
+      </w:pPr>
+      <w:r>
+        <w:rPr>
+          <w:sz w:val="28"/>
+          <w:szCs w:val="28"/>
+        </w:rPr>
+        <w:t xml:space="preserve">The waterfall model </w:t>
+      </w:r>
+      <w:r>
+        <w:rPr>
+          <w:sz w:val="28"/>
+          <w:szCs w:val="28"/>
+        </w:rPr>
+        <w:t>basically</w:t>
+      </w:r>
+      <w:r>
+        <w:rPr>
+          <w:sz w:val="28"/>
+          <w:szCs w:val="28"/>
+        </w:rPr>
+        <w:t xml:space="preserve"> can be defined as-</w:t>
+      </w:r>
+    </w:p>
+    <w:p>
+      <w:pPr>
+        <w:tabs>
+          <w:tab w:val="left" w:pos="4136"/>
+        </w:tabs>
+        <w:rPr>
+          <w:sz w:val="28"/>
+          <w:szCs w:val="28"/>
+        </w:rPr>
+      </w:pPr>
+      <w:r>
+        <w:rPr>
+          <w:sz w:val="28"/>
+          <w:szCs w:val="28"/>
+        </w:rPr>
+        <w:t>The waterfall model, sometimes called the classic life cycle, suggests a systematic,</w:t>
+      </w:r>
+    </w:p>
+    <w:p>
+      <w:pPr>
+        <w:tabs>
+          <w:tab w:val="left" w:pos="4136"/>
+        </w:tabs>
+        <w:rPr>
+          <w:sz w:val="28"/>
+          <w:szCs w:val="28"/>
+        </w:rPr>
+      </w:pPr>
+      <w:r>
+        <w:rPr>
+          <w:sz w:val="28"/>
+          <w:szCs w:val="28"/>
+        </w:rPr>
+        <w:t>sequential approach to software development that begins with customer specification</w:t>
+      </w:r>
+      <w:r>
+        <w:rPr>
+          <w:sz w:val="28"/>
+          <w:szCs w:val="28"/>
+        </w:rPr>
+        <w:t xml:space="preserve"> </w:t>
+      </w:r>
+      <w:r>
+        <w:rPr>
+          <w:sz w:val="28"/>
+          <w:szCs w:val="28"/>
+        </w:rPr>
+        <w:t>of requirements and progresses through planning, modeling, construction, and</w:t>
+      </w:r>
+      <w:r>
+        <w:rPr>
+          <w:sz w:val="28"/>
+          <w:szCs w:val="28"/>
+        </w:rPr>
+        <w:t xml:space="preserve"> </w:t>
+      </w:r>
+      <w:r>
+        <w:rPr>
+          <w:sz w:val="28"/>
+          <w:szCs w:val="28"/>
+        </w:rPr>
+        <w:t>deployment, culminating in ongoing support of the completed software.</w:t>
+      </w:r>
+    </w:p>
+    <w:p>
+      <w:pPr>
+        <w:tabs>
+          <w:tab w:val="left" w:pos="4136"/>
+        </w:tabs>
+        <w:rPr>
+          <w:sz w:val="28"/>
+          <w:szCs w:val="28"/>
+        </w:rPr>
+      </w:pPr>
+      <w:r>
+        <w:rPr>
+          <w:sz w:val="28"/>
+          <w:szCs w:val="28"/>
+        </w:rPr>
+        <w:t xml:space="preserve">The main reason for choosing the waterfall process </w:t>
+      </w:r>
+      <w:r>
+        <w:rPr>
+          <w:sz w:val="28"/>
+          <w:szCs w:val="28"/>
+        </w:rPr>
+        <w:t>model</w:t>
+      </w:r>
+      <w:r>
+        <w:rPr>
+          <w:sz w:val="28"/>
+          <w:szCs w:val="28"/>
+        </w:rPr>
+        <w:t xml:space="preserve"> would be </w:t>
+      </w:r>
+      <w:r>
+        <w:rPr>
+          <w:sz w:val="28"/>
+          <w:szCs w:val="28"/>
+        </w:rPr>
+        <w:t>because</w:t>
+      </w:r>
+      <w:r>
+        <w:rPr>
+          <w:sz w:val="28"/>
+          <w:szCs w:val="28"/>
+        </w:rPr>
+        <w:t xml:space="preserve"> the requirements for a problem are well understood—</w:t>
+      </w:r>
+      <w:r>
+        <w:rPr>
+          <w:sz w:val="28"/>
+          <w:szCs w:val="28"/>
+        </w:rPr>
+        <w:t>when work</w:t>
+      </w:r>
+      <w:r>
+        <w:rPr>
+          <w:sz w:val="28"/>
+          <w:szCs w:val="28"/>
+        </w:rPr>
+        <w:t xml:space="preserve"> flows from communication through deployment in a reasonably linear fashion.</w:t>
+      </w:r>
+    </w:p>
+    <w:p>
+      <w:pPr>
+        <w:tabs>
+          <w:tab w:val="left" w:pos="4136"/>
+        </w:tabs>
+        <w:rPr>
+          <w:sz w:val="28"/>
+          <w:szCs w:val="28"/>
+        </w:rPr>
+      </w:pPr>
+      <w:r>
+        <w:rPr>
+          <w:sz w:val="28"/>
+          <w:szCs w:val="28"/>
+        </w:rPr>
+        <w:t xml:space="preserve">The requirement of the system </w:t>
+      </w:r>
+      <w:r>
+        <w:rPr>
+          <w:sz w:val="28"/>
+          <w:szCs w:val="28"/>
+        </w:rPr>
+        <w:t>is</w:t>
+      </w:r>
+      <w:r>
+        <w:rPr>
+          <w:sz w:val="28"/>
+          <w:szCs w:val="28"/>
+        </w:rPr>
+        <w:t xml:space="preserve"> already well defined as stated in our </w:t>
+      </w:r>
+      <w:r>
+        <w:rPr>
+          <w:sz w:val="28"/>
+          <w:szCs w:val="28"/>
+        </w:rPr>
+        <w:t xml:space="preserve">use </w:t>
+      </w:r>
+      <w:r>
+        <w:rPr>
+          <w:sz w:val="28"/>
+          <w:szCs w:val="28"/>
+        </w:rPr>
+        <w:t>case</w:t>
+      </w:r>
+      <w:r>
+        <w:rPr>
+          <w:sz w:val="28"/>
+          <w:szCs w:val="28"/>
+        </w:rPr>
+        <w:t xml:space="preserve"> diagrams etc.</w:t>
+      </w:r>
+      <w:r>
+        <w:rPr>
+          <w:sz w:val="28"/>
+          <w:szCs w:val="28"/>
+        </w:rPr>
+        <w:t xml:space="preserve"> </w:t>
+      </w:r>
+      <w:r>
+        <w:rPr>
+          <w:sz w:val="28"/>
+          <w:szCs w:val="28"/>
+        </w:rPr>
+        <w:t>Also, the only disadvantage of using the disadvantage of the process</w:t>
+      </w:r>
+    </w:p>
+    <w:p>
+      <w:pPr>
+        <w:tabs>
+          <w:tab w:val="left" w:pos="4136"/>
+        </w:tabs>
+        <w:rPr>
+          <w:sz w:val="28"/>
+          <w:szCs w:val="28"/>
+        </w:rPr>
+      </w:pPr>
+      <w:r>
+        <w:rPr>
+          <w:sz w:val="28"/>
+          <w:szCs w:val="28"/>
+        </w:rPr>
+        <w:t>model is that the software won't be available till late in the development phase, but it is</w:t>
+      </w:r>
+      <w:r>
+        <w:rPr>
+          <w:sz w:val="28"/>
+          <w:szCs w:val="28"/>
+        </w:rPr>
+        <w:t xml:space="preserve"> </w:t>
+      </w:r>
+      <w:r>
+        <w:rPr>
+          <w:sz w:val="28"/>
+          <w:szCs w:val="28"/>
+        </w:rPr>
+        <w:t xml:space="preserve">okay since we are only delivering one increment of our </w:t>
+      </w:r>
+      <w:r>
+        <w:rPr>
+          <w:sz w:val="28"/>
+          <w:szCs w:val="28"/>
+        </w:rPr>
+        <w:t>software</w:t>
+      </w:r>
+      <w:r>
+        <w:rPr>
+          <w:sz w:val="28"/>
+          <w:szCs w:val="28"/>
+        </w:rPr>
+        <w:t xml:space="preserve"> after extensive </w:t>
+      </w:r>
+      <w:r>
+        <w:rPr>
+          <w:sz w:val="28"/>
+          <w:szCs w:val="28"/>
+        </w:rPr>
+        <w:t>testing</w:t>
+      </w:r>
+      <w:r>
+        <w:rPr>
+          <w:sz w:val="28"/>
+          <w:szCs w:val="28"/>
+        </w:rPr>
+        <w:t>.</w:t>
+      </w:r>
+    </w:p>
+    <w:p>
+      <w:pPr>
+        <w:tabs>
+          <w:tab w:val="left" w:pos="4136"/>
+        </w:tabs>
+        <w:rPr>
+          <w:sz w:val="28"/>
+          <w:szCs w:val="28"/>
+        </w:rPr>
+      </w:pPr>
+      <w:r>
+        <w:rPr>
+          <w:noProof/>
+        </w:rPr>
+        <w:drawing>
+          <wp:anchor distT="0" distB="0" distL="114300" distR="114300" simplePos="0" relativeHeight="251676672" behindDoc="1" locked="0" layoutInCell="1" allowOverlap="1" wp14:anchorId="5F1BB772" wp14:editId="351E3378">
+            <wp:simplePos x="0" y="0"/>
+            <wp:positionH relativeFrom="margin">
+              <wp:align>right</wp:align>
+            </wp:positionH>
+            <wp:positionV relativeFrom="paragraph">
+              <wp:posOffset>153670</wp:posOffset>
+            </wp:positionV>
+            <wp:extent cx="5934075" cy="1933575"/>
+            <wp:effectExtent l="0" t="0" r="9525" b="9525"/>
+            <wp:wrapNone/>
+            <wp:docPr id="2" name="Picture 2" descr="Image result for waterfall model"/>
+            <wp:cNvGraphicFramePr>
+              <a:graphicFrameLocks xmlns:a="http://schemas.openxmlformats.org/drawingml/2006/main" noChangeAspect="1"/>
+            </wp:cNvGraphicFramePr>
+            <a:graphic xmlns:a="http://schemas.openxmlformats.org/drawingml/2006/main">
+              <a:graphicData uri="http://schemas.openxmlformats.org/drawingml/2006/picture">
+                <pic:pic xmlns:pic="http://schemas.openxmlformats.org/drawingml/2006/picture">
+                  <pic:nvPicPr>
+                    <pic:cNvPr id="0" name="Picture 1" descr="Image result for waterfall model"/>
+                    <pic:cNvPicPr>
+                      <a:picLocks noChangeAspect="1" noChangeArrowheads="1"/>
+                    </pic:cNvPicPr>
+                  </pic:nvPicPr>
+                  <pic:blipFill>
+                    <a:blip r:embed="rId20">
+                      <a:extLst>
+                        <a:ext uri="{28A0092B-C50C-407E-A947-70E740481C1C}">
+                          <a14:useLocalDpi xmlns:a14="http://schemas.microsoft.com/office/drawing/2010/main" val="0"/>
+                        </a:ext>
+                      </a:extLst>
+                    </a:blip>
+                    <a:srcRect/>
+                    <a:stretch>
+                      <a:fillRect/>
+                    </a:stretch>
+                  </pic:blipFill>
+                  <pic:spPr bwMode="auto">
+                    <a:xfrm>
+                      <a:off x="0" y="0"/>
+                      <a:ext cx="5934075" cy="1933575"/>
+                    </a:xfrm>
+                    <a:prstGeom prst="rect">
+                      <a:avLst/>
+                    </a:prstGeom>
+                    <a:noFill/>
+                    <a:ln>
+                      <a:noFill/>
+                    </a:ln>
+                  </pic:spPr>
+                </pic:pic>
+              </a:graphicData>
+            </a:graphic>
+            <wp14:sizeRelH relativeFrom="page">
+              <wp14:pctWidth>0</wp14:pctWidth>
+            </wp14:sizeRelH>
+            <wp14:sizeRelV relativeFrom="page">
+              <wp14:pctHeight>0</wp14:pctHeight>
+            </wp14:sizeRelV>
+          </wp:anchor>
+        </w:drawing>
       </w:r>
     </w:p>
     <w:sectPr>
@@ -12324,7 +12807,7 @@
       </w:pPr>
     </w:pPrDefault>
   </w:docDefaults>
-  <w:latentStyles w:defLockedState="0" w:defUIPriority="99" w:defSemiHidden="0" w:defUnhideWhenUsed="0" w:defQFormat="0" w:count="375">
+  <w:latentStyles w:defLockedState="0" w:defUIPriority="99" w:defSemiHidden="0" w:defUnhideWhenUsed="0" w:defQFormat="0" w:count="376">
     <w:lsdException w:name="Normal" w:uiPriority="0" w:qFormat="1"/>
     <w:lsdException w:name="heading 1" w:uiPriority="9" w:qFormat="1"/>
     <w:lsdException w:name="heading 2" w:semiHidden="1" w:uiPriority="9" w:unhideWhenUsed="1" w:qFormat="1"/>
@@ -12430,7 +12913,6 @@
     <w:lsdException w:name="HTML Sample" w:semiHidden="1" w:unhideWhenUsed="1"/>
     <w:lsdException w:name="HTML Typewriter" w:semiHidden="1" w:unhideWhenUsed="1"/>
     <w:lsdException w:name="HTML Variable" w:semiHidden="1" w:unhideWhenUsed="1"/>
-    <w:lsdException w:name="Normal Table" w:semiHidden="1" w:unhideWhenUsed="1"/>
     <w:lsdException w:name="annotation subject" w:semiHidden="1" w:unhideWhenUsed="1"/>
     <w:lsdException w:name="No List" w:semiHidden="1" w:unhideWhenUsed="1"/>
     <w:lsdException w:name="Outline List 1" w:semiHidden="1" w:unhideWhenUsed="1"/>
@@ -12477,10 +12959,8 @@
     <w:lsdException w:name="Table Subtle 2" w:semiHidden="1" w:unhideWhenUsed="1"/>
     <w:lsdException w:name="Table Web 1" w:semiHidden="1" w:unhideWhenUsed="1"/>
     <w:lsdException w:name="Table Web 2" w:semiHidden="1" w:unhideWhenUsed="1"/>
-    <w:lsdException w:name="Table Web 3" w:semiHidden="1" w:unhideWhenUsed="1"/>
     <w:lsdException w:name="Balloon Text" w:semiHidden="1" w:unhideWhenUsed="1"/>
     <w:lsdException w:name="Table Grid" w:uiPriority="39"/>
-    <w:lsdException w:name="Table Theme" w:semiHidden="1" w:unhideWhenUsed="1"/>
     <w:lsdException w:name="Placeholder Text" w:semiHidden="1"/>
     <w:lsdException w:name="No Spacing" w:uiPriority="1" w:qFormat="1"/>
     <w:lsdException w:name="Light Shading" w:uiPriority="60"/>
@@ -12700,6 +13180,7 @@
     <w:lsdException w:name="Smart Hyperlink" w:semiHidden="1" w:unhideWhenUsed="1"/>
     <w:lsdException w:name="Hashtag" w:semiHidden="1" w:unhideWhenUsed="1"/>
     <w:lsdException w:name="Unresolved Mention" w:semiHidden="1" w:unhideWhenUsed="1"/>
+    <w:lsdException w:name="Smart Link" w:semiHidden="1" w:unhideWhenUsed="1"/>
   </w:latentStyles>
   <w:style w:type="paragraph" w:default="1" w:styleId="Normal">
     <w:name w:val="Normal"/>
@@ -13144,6 +13625,36 @@
       <w:szCs w:val="21"/>
     </w:rPr>
   </w:style>
+  <w:style w:type="paragraph" w:styleId="BalloonText">
+    <w:name w:val="Balloon Text"/>
+    <w:basedOn w:val="Normal"/>
+    <w:link w:val="BalloonTextChar"/>
+    <w:uiPriority w:val="99"/>
+    <w:semiHidden/>
+    <w:unhideWhenUsed/>
+    <w:rsid w:val="00592643"/>
+    <w:pPr>
+      <w:spacing w:after="0" w:line="240" w:lineRule="auto"/>
+    </w:pPr>
+    <w:rPr>
+      <w:rFonts w:ascii="Segoe UI" w:hAnsi="Segoe UI" w:cs="Segoe UI"/>
+      <w:sz w:val="18"/>
+      <w:szCs w:val="18"/>
+    </w:rPr>
+  </w:style>
+  <w:style w:type="character" w:customStyle="1" w:styleId="BalloonTextChar">
+    <w:name w:val="Balloon Text Char"/>
+    <w:basedOn w:val="DefaultParagraphFont"/>
+    <w:link w:val="BalloonText"/>
+    <w:uiPriority w:val="99"/>
+    <w:semiHidden/>
+    <w:rsid w:val="00592643"/>
+    <w:rPr>
+      <w:rFonts w:ascii="Segoe UI" w:hAnsi="Segoe UI" w:cs="Segoe UI"/>
+      <w:sz w:val="18"/>
+      <w:szCs w:val="18"/>
+    </w:rPr>
+  </w:style>
 </w:styles>
 </file>
 
@@ -13447,7 +13958,7 @@
 </file>
 
 <file path=customXml/itemProps1.xml><?xml version="1.0" encoding="utf-8"?>
-<ds:datastoreItem xmlns:ds="http://schemas.openxmlformats.org/officeDocument/2006/customXml" ds:itemID="{C3F38667-F859-42F7-9569-5C65DFFC0FF2}">
+<ds:datastoreItem xmlns:ds="http://schemas.openxmlformats.org/officeDocument/2006/customXml" ds:itemID="{CF07EB10-026F-4BC9-BE18-B6C483925271}">
   <ds:schemaRefs>
     <ds:schemaRef ds:uri="http://schemas.openxmlformats.org/officeDocument/2006/bibliography"/>
   </ds:schemaRefs>

</xml_diff>